<commit_message>
Feature: Added support on <table> for @headliststyle, @headnliststyle, @bodyliststyle, @bodynliststyle in export config.
</commit_message>
<xml_diff>
--- a/pso-docx-ant/src/test/export/cases/tables-lists/word-export-template.docx
+++ b/pso-docx-ant/src/test/export/cases/tables-lists/word-export-template.docx
@@ -838,7 +838,7 @@
     </w:p>
     <w:p>
       <w:pPr>
-        <w:pStyle w:val="BodyText"/>
+        <w:pStyle w:val="PSTableNumber"/>
         <w:rPr>
           <w:shd w:val="clear" w:color="auto" w:fill="FFFFFF"/>
         </w:rPr>
@@ -886,11 +886,11 @@
         <w:tblLook w:val="06A0" w:firstRow="1" w:lastRow="0" w:firstColumn="1" w:lastColumn="0" w:noHBand="1" w:noVBand="1"/>
       </w:tblPr>
       <w:tblGrid>
-        <w:gridCol w:w="1846"/>
-        <w:gridCol w:w="1855"/>
-        <w:gridCol w:w="1847"/>
-        <w:gridCol w:w="1847"/>
-        <w:gridCol w:w="1847"/>
+        <w:gridCol w:w="1843"/>
+        <w:gridCol w:w="1854"/>
+        <w:gridCol w:w="2081"/>
+        <w:gridCol w:w="1620"/>
+        <w:gridCol w:w="1844"/>
       </w:tblGrid>
       <w:tr>
         <w:trPr>
@@ -899,7 +899,7 @@
         <w:tc>
           <w:tcPr>
             <w:cnfStyle w:val="001000000000" w:firstRow="0" w:lastRow="0" w:firstColumn="1" w:lastColumn="0" w:oddVBand="0" w:evenVBand="0" w:oddHBand="0" w:evenHBand="0" w:firstRowFirstColumn="0" w:firstRowLastColumn="0" w:lastRowFirstColumn="0" w:lastRowLastColumn="0"/>
-            <w:tcW w:w="1870" w:type="dxa"/>
+            <w:tcW w:w="1843" w:type="dxa"/>
           </w:tcPr>
           <w:p>
             <w:pPr>
@@ -918,7 +918,7 @@
         </w:tc>
         <w:tc>
           <w:tcPr>
-            <w:tcW w:w="1870" w:type="dxa"/>
+            <w:tcW w:w="1854" w:type="dxa"/>
           </w:tcPr>
           <w:p>
             <w:pPr>
@@ -938,7 +938,7 @@
         </w:tc>
         <w:tc>
           <w:tcPr>
-            <w:tcW w:w="1870" w:type="dxa"/>
+            <w:tcW w:w="2081" w:type="dxa"/>
           </w:tcPr>
           <w:p>
             <w:pPr>
@@ -958,7 +958,7 @@
         </w:tc>
         <w:tc>
           <w:tcPr>
-            <w:tcW w:w="1870" w:type="dxa"/>
+            <w:tcW w:w="1620" w:type="dxa"/>
           </w:tcPr>
           <w:p>
             <w:pPr>
@@ -978,7 +978,7 @@
         </w:tc>
         <w:tc>
           <w:tcPr>
-            <w:tcW w:w="1870" w:type="dxa"/>
+            <w:tcW w:w="1844" w:type="dxa"/>
           </w:tcPr>
           <w:p>
             <w:pPr>
@@ -1001,7 +1001,7 @@
         <w:tc>
           <w:tcPr>
             <w:cnfStyle w:val="001000000000" w:firstRow="0" w:lastRow="0" w:firstColumn="1" w:lastColumn="0" w:oddVBand="0" w:evenVBand="0" w:oddHBand="0" w:evenHBand="0" w:firstRowFirstColumn="0" w:firstRowLastColumn="0" w:lastRowFirstColumn="0" w:lastRowLastColumn="0"/>
-            <w:tcW w:w="1870" w:type="dxa"/>
+            <w:tcW w:w="1843" w:type="dxa"/>
           </w:tcPr>
           <w:p>
             <w:pPr>
@@ -1020,7 +1020,7 @@
         </w:tc>
         <w:tc>
           <w:tcPr>
-            <w:tcW w:w="1870" w:type="dxa"/>
+            <w:tcW w:w="1854" w:type="dxa"/>
           </w:tcPr>
           <w:p>
             <w:pPr>
@@ -1034,7 +1034,7 @@
         </w:tc>
         <w:tc>
           <w:tcPr>
-            <w:tcW w:w="1870" w:type="dxa"/>
+            <w:tcW w:w="2081" w:type="dxa"/>
           </w:tcPr>
           <w:p>
             <w:pPr>
@@ -1048,7 +1048,7 @@
         </w:tc>
         <w:tc>
           <w:tcPr>
-            <w:tcW w:w="1870" w:type="dxa"/>
+            <w:tcW w:w="1620" w:type="dxa"/>
           </w:tcPr>
           <w:p>
             <w:pPr>
@@ -1062,7 +1062,7 @@
         </w:tc>
         <w:tc>
           <w:tcPr>
-            <w:tcW w:w="1870" w:type="dxa"/>
+            <w:tcW w:w="1844" w:type="dxa"/>
           </w:tcPr>
           <w:p>
             <w:pPr>
@@ -1079,7 +1079,7 @@
         <w:tc>
           <w:tcPr>
             <w:cnfStyle w:val="001000000000" w:firstRow="0" w:lastRow="0" w:firstColumn="1" w:lastColumn="0" w:oddVBand="0" w:evenVBand="0" w:oddHBand="0" w:evenHBand="0" w:firstRowFirstColumn="0" w:firstRowLastColumn="0" w:lastRowFirstColumn="0" w:lastRowLastColumn="0"/>
-            <w:tcW w:w="1870" w:type="dxa"/>
+            <w:tcW w:w="1843" w:type="dxa"/>
           </w:tcPr>
           <w:p>
             <w:pPr>
@@ -1098,7 +1098,7 @@
         </w:tc>
         <w:tc>
           <w:tcPr>
-            <w:tcW w:w="1870" w:type="dxa"/>
+            <w:tcW w:w="1854" w:type="dxa"/>
           </w:tcPr>
           <w:p>
             <w:pPr>
@@ -1142,21 +1142,47 @@
         </w:tc>
         <w:tc>
           <w:tcPr>
-            <w:tcW w:w="1870" w:type="dxa"/>
+            <w:tcW w:w="2081" w:type="dxa"/>
           </w:tcPr>
           <w:p>
             <w:pPr>
-              <w:pStyle w:val="PSTableBody"/>
+              <w:pStyle w:val="PSTableNumber"/>
+              <w:numPr>
+                <w:ilvl w:val="0"/>
+                <w:numId w:val="36"/>
+              </w:numPr>
               <w:cnfStyle w:val="000000000000" w:firstRow="0" w:lastRow="0" w:firstColumn="0" w:lastColumn="0" w:oddVBand="0" w:evenVBand="0" w:oddHBand="0" w:evenHBand="0" w:firstRowFirstColumn="0" w:firstRowLastColumn="0" w:lastRowFirstColumn="0" w:lastRowLastColumn="0"/>
             </w:pPr>
             <w:r>
-              <w:t>C3 R3</w:t>
+              <w:t>PS Table Number</w:t>
+            </w:r>
+          </w:p>
+          <w:p>
+            <w:pPr>
+              <w:pStyle w:val="PSTableNumber2"/>
+              <w:cnfStyle w:val="000000000000" w:firstRow="0" w:lastRow="0" w:firstColumn="0" w:lastColumn="0" w:oddVBand="0" w:evenVBand="0" w:oddHBand="0" w:evenHBand="0" w:firstRowFirstColumn="0" w:firstRowLastColumn="0" w:lastRowFirstColumn="0" w:lastRowLastColumn="0"/>
+            </w:pPr>
+            <w:r>
+              <w:t>PS Table Number 2</w:t>
+            </w:r>
+          </w:p>
+          <w:p>
+            <w:pPr>
+              <w:pStyle w:val="PSTableNumber3"/>
+              <w:numPr>
+                <w:ilvl w:val="2"/>
+                <w:numId w:val="39"/>
+              </w:numPr>
+              <w:cnfStyle w:val="000000000000" w:firstRow="0" w:lastRow="0" w:firstColumn="0" w:lastColumn="0" w:oddVBand="0" w:evenVBand="0" w:oddHBand="0" w:evenHBand="0" w:firstRowFirstColumn="0" w:firstRowLastColumn="0" w:lastRowFirstColumn="0" w:lastRowLastColumn="0"/>
+            </w:pPr>
+            <w:r>
+              <w:t>PS Table Number 3</w:t>
             </w:r>
           </w:p>
         </w:tc>
         <w:tc>
           <w:tcPr>
-            <w:tcW w:w="1870" w:type="dxa"/>
+            <w:tcW w:w="1620" w:type="dxa"/>
           </w:tcPr>
           <w:p>
             <w:pPr>
@@ -1170,7 +1196,7 @@
         </w:tc>
         <w:tc>
           <w:tcPr>
-            <w:tcW w:w="1870" w:type="dxa"/>
+            <w:tcW w:w="1844" w:type="dxa"/>
           </w:tcPr>
           <w:p>
             <w:pPr>
@@ -1242,6 +1268,7 @@
         <w:rPr>
           <w:rStyle w:val="Image"/>
         </w:rPr>
+        <w:lastRenderedPageBreak/>
         <w:t>Caption</w:t>
       </w:r>
     </w:p>
@@ -1255,7 +1282,6 @@
         </w:rPr>
       </w:pPr>
       <w:r>
-        <w:lastRenderedPageBreak/>
         <w:br w:type="page"/>
       </w:r>
     </w:p>
@@ -2423,18 +2449,135 @@
     <w:numStyleLink w:val="BulletedList"/>
   </w:abstractNum>
   <w:abstractNum w:abstractNumId="11" w15:restartNumberingAfterBreak="0">
+    <w:nsid w:val="0A1C773F"/>
+    <w:multiLevelType w:val="multilevel"/>
+    <w:tmpl w:val="B240F050"/>
+    <w:styleLink w:val="TableNumberedList"/>
+    <w:lvl w:ilvl="0">
+      <w:start w:val="1"/>
+      <w:numFmt w:val="decimal"/>
+      <w:pStyle w:val="PSTableNumber"/>
+      <w:lvlText w:val="%1"/>
+      <w:lvlJc w:val="left"/>
+      <w:pPr>
+        <w:ind w:left="187" w:hanging="187"/>
+      </w:pPr>
+      <w:rPr>
+        <w:rFonts w:hint="default"/>
+      </w:rPr>
+    </w:lvl>
+    <w:lvl w:ilvl="1">
+      <w:start w:val="1"/>
+      <w:numFmt w:val="lowerLetter"/>
+      <w:pStyle w:val="PSTableNumber2"/>
+      <w:lvlText w:val="%2)"/>
+      <w:lvlJc w:val="left"/>
+      <w:pPr>
+        <w:ind w:left="431" w:hanging="244"/>
+      </w:pPr>
+      <w:rPr>
+        <w:rFonts w:hint="default"/>
+      </w:rPr>
+    </w:lvl>
+    <w:lvl w:ilvl="2">
+      <w:start w:val="1"/>
+      <w:numFmt w:val="lowerRoman"/>
+      <w:pStyle w:val="PSTableNumber3"/>
+      <w:lvlText w:val="%3)"/>
+      <w:lvlJc w:val="left"/>
+      <w:pPr>
+        <w:ind w:left="675" w:hanging="244"/>
+      </w:pPr>
+      <w:rPr>
+        <w:rFonts w:hint="default"/>
+      </w:rPr>
+    </w:lvl>
+    <w:lvl w:ilvl="3">
+      <w:start w:val="1"/>
+      <w:numFmt w:val="decimal"/>
+      <w:lvlText w:val="(%4)"/>
+      <w:lvlJc w:val="left"/>
+      <w:pPr>
+        <w:ind w:left="1440" w:hanging="360"/>
+      </w:pPr>
+      <w:rPr>
+        <w:rFonts w:hint="default"/>
+      </w:rPr>
+    </w:lvl>
+    <w:lvl w:ilvl="4">
+      <w:start w:val="1"/>
+      <w:numFmt w:val="lowerLetter"/>
+      <w:lvlText w:val="(%5)"/>
+      <w:lvlJc w:val="left"/>
+      <w:pPr>
+        <w:ind w:left="1800" w:hanging="360"/>
+      </w:pPr>
+      <w:rPr>
+        <w:rFonts w:hint="default"/>
+      </w:rPr>
+    </w:lvl>
+    <w:lvl w:ilvl="5">
+      <w:start w:val="1"/>
+      <w:numFmt w:val="lowerRoman"/>
+      <w:lvlText w:val="(%6)"/>
+      <w:lvlJc w:val="left"/>
+      <w:pPr>
+        <w:ind w:left="2160" w:hanging="360"/>
+      </w:pPr>
+      <w:rPr>
+        <w:rFonts w:hint="default"/>
+      </w:rPr>
+    </w:lvl>
+    <w:lvl w:ilvl="6">
+      <w:start w:val="1"/>
+      <w:numFmt w:val="decimal"/>
+      <w:lvlText w:val="%7."/>
+      <w:lvlJc w:val="left"/>
+      <w:pPr>
+        <w:ind w:left="2520" w:hanging="360"/>
+      </w:pPr>
+      <w:rPr>
+        <w:rFonts w:hint="default"/>
+      </w:rPr>
+    </w:lvl>
+    <w:lvl w:ilvl="7">
+      <w:start w:val="1"/>
+      <w:numFmt w:val="lowerLetter"/>
+      <w:lvlText w:val="%8."/>
+      <w:lvlJc w:val="left"/>
+      <w:pPr>
+        <w:ind w:left="2880" w:hanging="360"/>
+      </w:pPr>
+      <w:rPr>
+        <w:rFonts w:hint="default"/>
+      </w:rPr>
+    </w:lvl>
+    <w:lvl w:ilvl="8">
+      <w:start w:val="1"/>
+      <w:numFmt w:val="lowerRoman"/>
+      <w:lvlText w:val="%9."/>
+      <w:lvlJc w:val="left"/>
+      <w:pPr>
+        <w:ind w:left="3240" w:hanging="360"/>
+      </w:pPr>
+      <w:rPr>
+        <w:rFonts w:hint="default"/>
+      </w:rPr>
+    </w:lvl>
+  </w:abstractNum>
+  <w:abstractNum w:abstractNumId="12" w15:restartNumberingAfterBreak="0">
     <w:nsid w:val="1587034A"/>
     <w:multiLevelType w:val="multilevel"/>
     <w:tmpl w:val="2AC8922C"/>
     <w:numStyleLink w:val="DefaultNumbering"/>
   </w:abstractNum>
-  <w:abstractNum w:abstractNumId="12" w15:restartNumberingAfterBreak="0">
+  <w:abstractNum w:abstractNumId="13" w15:restartNumberingAfterBreak="0">
     <w:nsid w:val="163B1B53"/>
     <w:multiLevelType w:val="multilevel"/>
     <w:tmpl w:val="2AC8922C"/>
     <w:numStyleLink w:val="DefaultNumbering"/>
   </w:abstractNum>
-  <w:abstractNum w:abstractNumId="13" w15:restartNumberingAfterBreak="0">
+  <w:abstractNum w:abstractNumId="14" w15:restartNumberingAfterBreak="0">
     <w:nsid w:val="1FBB774F"/>
     <w:multiLevelType w:val="multilevel"/>
     <w:tmpl w:val="FD486BF2"/>
@@ -2557,7 +2700,7 @@
       </w:rPr>
     </w:lvl>
   </w:abstractNum>
-  <w:abstractNum w:abstractNumId="14" w15:restartNumberingAfterBreak="0">
+  <w:abstractNum w:abstractNumId="15" w15:restartNumberingAfterBreak="0">
     <w:nsid w:val="1FCA52EE"/>
     <w:multiLevelType w:val="multilevel"/>
     <w:tmpl w:val="8F44CC7C"/>
@@ -2670,13 +2813,13 @@
       </w:rPr>
     </w:lvl>
   </w:abstractNum>
-  <w:abstractNum w:abstractNumId="15" w15:restartNumberingAfterBreak="0">
+  <w:abstractNum w:abstractNumId="16" w15:restartNumberingAfterBreak="0">
     <w:nsid w:val="20D3689B"/>
     <w:multiLevelType w:val="multilevel"/>
     <w:tmpl w:val="FD486BF2"/>
     <w:numStyleLink w:val="NumberedList"/>
   </w:abstractNum>
-  <w:abstractNum w:abstractNumId="16" w15:restartNumberingAfterBreak="0">
+  <w:abstractNum w:abstractNumId="17" w15:restartNumberingAfterBreak="0">
     <w:nsid w:val="25F14E9F"/>
     <w:multiLevelType w:val="multilevel"/>
     <w:tmpl w:val="74AA05AE"/>
@@ -2808,13 +2951,13 @@
       </w:rPr>
     </w:lvl>
   </w:abstractNum>
-  <w:abstractNum w:abstractNumId="17" w15:restartNumberingAfterBreak="0">
+  <w:abstractNum w:abstractNumId="18" w15:restartNumberingAfterBreak="0">
     <w:nsid w:val="2AE25FA0"/>
     <w:multiLevelType w:val="multilevel"/>
     <w:tmpl w:val="74AA05AE"/>
     <w:numStyleLink w:val="BulletedList"/>
   </w:abstractNum>
-  <w:abstractNum w:abstractNumId="18" w15:restartNumberingAfterBreak="0">
+  <w:abstractNum w:abstractNumId="19" w15:restartNumberingAfterBreak="0">
     <w:nsid w:val="2C447232"/>
     <w:multiLevelType w:val="multilevel"/>
     <w:tmpl w:val="E45654CA"/>
@@ -2932,49 +3075,85 @@
       </w:rPr>
     </w:lvl>
   </w:abstractNum>
-  <w:abstractNum w:abstractNumId="19" w15:restartNumberingAfterBreak="0">
+  <w:abstractNum w:abstractNumId="20" w15:restartNumberingAfterBreak="0">
     <w:nsid w:val="326B7342"/>
     <w:multiLevelType w:val="multilevel"/>
     <w:tmpl w:val="E45654CA"/>
     <w:numStyleLink w:val="TableBulletedList"/>
   </w:abstractNum>
-  <w:abstractNum w:abstractNumId="20" w15:restartNumberingAfterBreak="0">
+  <w:abstractNum w:abstractNumId="21" w15:restartNumberingAfterBreak="0">
+    <w:nsid w:val="33156B4B"/>
+    <w:multiLevelType w:val="multilevel"/>
+    <w:tmpl w:val="B240F050"/>
+    <w:numStyleLink w:val="TableNumberedList"/>
+  </w:abstractNum>
+  <w:abstractNum w:abstractNumId="22" w15:restartNumberingAfterBreak="0">
+    <w:nsid w:val="338E7BD8"/>
+    <w:multiLevelType w:val="multilevel"/>
+    <w:tmpl w:val="B240F050"/>
+    <w:numStyleLink w:val="TableNumberedList"/>
+  </w:abstractNum>
+  <w:abstractNum w:abstractNumId="23" w15:restartNumberingAfterBreak="0">
     <w:nsid w:val="380A0CEC"/>
     <w:multiLevelType w:val="multilevel"/>
     <w:tmpl w:val="FD486BF2"/>
     <w:numStyleLink w:val="NumberedList"/>
   </w:abstractNum>
-  <w:abstractNum w:abstractNumId="21" w15:restartNumberingAfterBreak="0">
+  <w:abstractNum w:abstractNumId="24" w15:restartNumberingAfterBreak="0">
     <w:nsid w:val="3D9F3936"/>
     <w:multiLevelType w:val="multilevel"/>
     <w:tmpl w:val="74AA05AE"/>
     <w:numStyleLink w:val="BulletedList"/>
   </w:abstractNum>
-  <w:abstractNum w:abstractNumId="22" w15:restartNumberingAfterBreak="0">
+  <w:abstractNum w:abstractNumId="25" w15:restartNumberingAfterBreak="0">
     <w:nsid w:val="44D67E9F"/>
     <w:multiLevelType w:val="multilevel"/>
     <w:tmpl w:val="2AC8922C"/>
     <w:numStyleLink w:val="DefaultNumbering"/>
   </w:abstractNum>
-  <w:abstractNum w:abstractNumId="23" w15:restartNumberingAfterBreak="0">
+  <w:abstractNum w:abstractNumId="26" w15:restartNumberingAfterBreak="0">
+    <w:nsid w:val="491021F0"/>
+    <w:multiLevelType w:val="multilevel"/>
+    <w:tmpl w:val="B240F050"/>
+    <w:numStyleLink w:val="TableNumberedList"/>
+  </w:abstractNum>
+  <w:abstractNum w:abstractNumId="27" w15:restartNumberingAfterBreak="0">
+    <w:nsid w:val="4C285383"/>
+    <w:multiLevelType w:val="multilevel"/>
+    <w:tmpl w:val="B240F050"/>
+    <w:numStyleLink w:val="TableNumberedList"/>
+  </w:abstractNum>
+  <w:abstractNum w:abstractNumId="28" w15:restartNumberingAfterBreak="0">
     <w:nsid w:val="562639CD"/>
     <w:multiLevelType w:val="multilevel"/>
     <w:tmpl w:val="FD486BF2"/>
     <w:numStyleLink w:val="NumberedList"/>
   </w:abstractNum>
-  <w:abstractNum w:abstractNumId="24" w15:restartNumberingAfterBreak="0">
+  <w:abstractNum w:abstractNumId="29" w15:restartNumberingAfterBreak="0">
+    <w:nsid w:val="5A8E40EC"/>
+    <w:multiLevelType w:val="multilevel"/>
+    <w:tmpl w:val="B240F050"/>
+    <w:numStyleLink w:val="TableNumberedList"/>
+  </w:abstractNum>
+  <w:abstractNum w:abstractNumId="30" w15:restartNumberingAfterBreak="0">
     <w:nsid w:val="5BAF19B3"/>
     <w:multiLevelType w:val="multilevel"/>
     <w:tmpl w:val="74AA05AE"/>
     <w:numStyleLink w:val="BulletedList"/>
   </w:abstractNum>
-  <w:abstractNum w:abstractNumId="25" w15:restartNumberingAfterBreak="0">
+  <w:abstractNum w:abstractNumId="31" w15:restartNumberingAfterBreak="0">
+    <w:nsid w:val="66D539CB"/>
+    <w:multiLevelType w:val="multilevel"/>
+    <w:tmpl w:val="B240F050"/>
+    <w:numStyleLink w:val="TableNumberedList"/>
+  </w:abstractNum>
+  <w:abstractNum w:abstractNumId="32" w15:restartNumberingAfterBreak="0">
     <w:nsid w:val="67394450"/>
     <w:multiLevelType w:val="multilevel"/>
     <w:tmpl w:val="2AC8922C"/>
     <w:numStyleLink w:val="DefaultNumbering"/>
   </w:abstractNum>
-  <w:abstractNum w:abstractNumId="26" w15:restartNumberingAfterBreak="0">
+  <w:abstractNum w:abstractNumId="33" w15:restartNumberingAfterBreak="0">
     <w:nsid w:val="676E3FFC"/>
     <w:multiLevelType w:val="multilevel"/>
     <w:tmpl w:val="2AC8922C"/>
@@ -3100,25 +3279,31 @@
       </w:rPr>
     </w:lvl>
   </w:abstractNum>
-  <w:abstractNum w:abstractNumId="27" w15:restartNumberingAfterBreak="0">
+  <w:abstractNum w:abstractNumId="34" w15:restartNumberingAfterBreak="0">
     <w:nsid w:val="6948373F"/>
     <w:multiLevelType w:val="multilevel"/>
     <w:tmpl w:val="2AC8922C"/>
     <w:numStyleLink w:val="DefaultNumbering"/>
   </w:abstractNum>
-  <w:abstractNum w:abstractNumId="28" w15:restartNumberingAfterBreak="0">
+  <w:abstractNum w:abstractNumId="35" w15:restartNumberingAfterBreak="0">
+    <w:nsid w:val="6A632003"/>
+    <w:multiLevelType w:val="multilevel"/>
+    <w:tmpl w:val="B240F050"/>
+    <w:numStyleLink w:val="TableNumberedList"/>
+  </w:abstractNum>
+  <w:abstractNum w:abstractNumId="36" w15:restartNumberingAfterBreak="0">
     <w:nsid w:val="6EB315AC"/>
     <w:multiLevelType w:val="multilevel"/>
     <w:tmpl w:val="2AC8922C"/>
     <w:numStyleLink w:val="DefaultNumbering"/>
   </w:abstractNum>
-  <w:abstractNum w:abstractNumId="29" w15:restartNumberingAfterBreak="0">
+  <w:abstractNum w:abstractNumId="37" w15:restartNumberingAfterBreak="0">
     <w:nsid w:val="6EED46DF"/>
     <w:multiLevelType w:val="multilevel"/>
     <w:tmpl w:val="74AA05AE"/>
     <w:numStyleLink w:val="BulletedList"/>
   </w:abstractNum>
-  <w:abstractNum w:abstractNumId="30" w15:restartNumberingAfterBreak="0">
+  <w:abstractNum w:abstractNumId="38" w15:restartNumberingAfterBreak="0">
     <w:nsid w:val="781349F2"/>
     <w:multiLevelType w:val="multilevel"/>
     <w:tmpl w:val="EF8C7C84"/>
@@ -3271,37 +3456,37 @@
     <w:abstractNumId w:val="0"/>
   </w:num>
   <w:num w:numId="11" w16cid:durableId="1474836366">
-    <w:abstractNumId w:val="16"/>
+    <w:abstractNumId w:val="17"/>
   </w:num>
   <w:num w:numId="12" w16cid:durableId="2095590922">
+    <w:abstractNumId w:val="30"/>
+  </w:num>
+  <w:num w:numId="13" w16cid:durableId="86386705">
     <w:abstractNumId w:val="24"/>
   </w:num>
-  <w:num w:numId="13" w16cid:durableId="86386705">
-    <w:abstractNumId w:val="21"/>
-  </w:num>
   <w:num w:numId="14" w16cid:durableId="1353727547">
-    <w:abstractNumId w:val="13"/>
+    <w:abstractNumId w:val="14"/>
   </w:num>
   <w:num w:numId="15" w16cid:durableId="1695376262">
-    <w:abstractNumId w:val="30"/>
+    <w:abstractNumId w:val="38"/>
   </w:num>
   <w:num w:numId="16" w16cid:durableId="1781297380">
-    <w:abstractNumId w:val="29"/>
+    <w:abstractNumId w:val="37"/>
   </w:num>
   <w:num w:numId="17" w16cid:durableId="621376046">
-    <w:abstractNumId w:val="17"/>
+    <w:abstractNumId w:val="18"/>
   </w:num>
   <w:num w:numId="18" w16cid:durableId="1107041025">
-    <w:abstractNumId w:val="20"/>
+    <w:abstractNumId w:val="23"/>
   </w:num>
   <w:num w:numId="19" w16cid:durableId="709493354">
-    <w:abstractNumId w:val="23"/>
+    <w:abstractNumId w:val="28"/>
   </w:num>
   <w:num w:numId="20" w16cid:durableId="600377482">
-    <w:abstractNumId w:val="26"/>
+    <w:abstractNumId w:val="33"/>
   </w:num>
   <w:num w:numId="21" w16cid:durableId="823938619">
-    <w:abstractNumId w:val="26"/>
+    <w:abstractNumId w:val="33"/>
     <w:lvlOverride w:ilvl="0">
       <w:startOverride w:val="1"/>
     </w:lvlOverride>
@@ -3331,37 +3516,61 @@
     </w:lvlOverride>
   </w:num>
   <w:num w:numId="22" w16cid:durableId="2082021061">
-    <w:abstractNumId w:val="12"/>
+    <w:abstractNumId w:val="13"/>
   </w:num>
   <w:num w:numId="23" w16cid:durableId="243339172">
     <w:abstractNumId w:val="10"/>
   </w:num>
   <w:num w:numId="24" w16cid:durableId="1801068825">
+    <w:abstractNumId w:val="25"/>
+  </w:num>
+  <w:num w:numId="25" w16cid:durableId="2072531369">
+    <w:abstractNumId w:val="34"/>
+  </w:num>
+  <w:num w:numId="26" w16cid:durableId="984432588">
+    <w:abstractNumId w:val="36"/>
+  </w:num>
+  <w:num w:numId="27" w16cid:durableId="3098719">
+    <w:abstractNumId w:val="16"/>
+  </w:num>
+  <w:num w:numId="28" w16cid:durableId="525294069">
+    <w:abstractNumId w:val="15"/>
+  </w:num>
+  <w:num w:numId="29" w16cid:durableId="1334187214">
+    <w:abstractNumId w:val="32"/>
+  </w:num>
+  <w:num w:numId="30" w16cid:durableId="19824625">
+    <w:abstractNumId w:val="12"/>
+  </w:num>
+  <w:num w:numId="31" w16cid:durableId="440345776">
+    <w:abstractNumId w:val="19"/>
+  </w:num>
+  <w:num w:numId="32" w16cid:durableId="384643342">
+    <w:abstractNumId w:val="20"/>
+  </w:num>
+  <w:num w:numId="33" w16cid:durableId="909002872">
+    <w:abstractNumId w:val="11"/>
+  </w:num>
+  <w:num w:numId="34" w16cid:durableId="1966157071">
+    <w:abstractNumId w:val="29"/>
+  </w:num>
+  <w:num w:numId="35" w16cid:durableId="2057000896">
     <w:abstractNumId w:val="22"/>
   </w:num>
-  <w:num w:numId="25" w16cid:durableId="2072531369">
+  <w:num w:numId="36" w16cid:durableId="679234583">
     <w:abstractNumId w:val="27"/>
   </w:num>
-  <w:num w:numId="26" w16cid:durableId="984432588">
-    <w:abstractNumId w:val="28"/>
+  <w:num w:numId="37" w16cid:durableId="1519781542">
+    <w:abstractNumId w:val="26"/>
   </w:num>
-  <w:num w:numId="27" w16cid:durableId="3098719">
-    <w:abstractNumId w:val="15"/>
+  <w:num w:numId="38" w16cid:durableId="2119641543">
+    <w:abstractNumId w:val="35"/>
   </w:num>
-  <w:num w:numId="28" w16cid:durableId="525294069">
-    <w:abstractNumId w:val="14"/>
+  <w:num w:numId="39" w16cid:durableId="1276012349">
+    <w:abstractNumId w:val="31"/>
   </w:num>
-  <w:num w:numId="29" w16cid:durableId="1334187214">
-    <w:abstractNumId w:val="25"/>
-  </w:num>
-  <w:num w:numId="30" w16cid:durableId="19824625">
-    <w:abstractNumId w:val="11"/>
-  </w:num>
-  <w:num w:numId="31" w16cid:durableId="440345776">
-    <w:abstractNumId w:val="18"/>
-  </w:num>
-  <w:num w:numId="32" w16cid:durableId="384643342">
-    <w:abstractNumId w:val="19"/>
+  <w:num w:numId="40" w16cid:durableId="116339339">
+    <w:abstractNumId w:val="21"/>
   </w:num>
 </w:numbering>
 </file>
@@ -6019,6 +6228,59 @@
       </w:numPr>
     </w:pPr>
   </w:style>
+  <w:style w:type="paragraph" w:customStyle="1" w:styleId="PSTableNumber">
+    <w:name w:val="PS Table Number"/>
+    <w:basedOn w:val="PSTableBody"/>
+    <w:qFormat/>
+    <w:rsid w:val="006E646D"/>
+    <w:pPr>
+      <w:numPr>
+        <w:numId w:val="40"/>
+      </w:numPr>
+    </w:pPr>
+  </w:style>
+  <w:style w:type="paragraph" w:customStyle="1" w:styleId="PSTableNumber2">
+    <w:name w:val="PS Table Number 2"/>
+    <w:basedOn w:val="PSTableBody"/>
+    <w:qFormat/>
+    <w:rsid w:val="006E646D"/>
+    <w:pPr>
+      <w:numPr>
+        <w:ilvl w:val="1"/>
+        <w:numId w:val="40"/>
+      </w:numPr>
+      <w:spacing w:after="100"/>
+    </w:pPr>
+    <w:rPr>
+      <w:sz w:val="21"/>
+    </w:rPr>
+  </w:style>
+  <w:style w:type="numbering" w:customStyle="1" w:styleId="TableNumberedList">
+    <w:name w:val="Table Numbered List"/>
+    <w:uiPriority w:val="99"/>
+    <w:rsid w:val="006E646D"/>
+    <w:pPr>
+      <w:numPr>
+        <w:numId w:val="33"/>
+      </w:numPr>
+    </w:pPr>
+  </w:style>
+  <w:style w:type="paragraph" w:customStyle="1" w:styleId="PSTableNumber3">
+    <w:name w:val="PS Table Number 3"/>
+    <w:basedOn w:val="PSTableBody"/>
+    <w:qFormat/>
+    <w:rsid w:val="006E646D"/>
+    <w:pPr>
+      <w:numPr>
+        <w:ilvl w:val="2"/>
+        <w:numId w:val="40"/>
+      </w:numPr>
+      <w:spacing w:after="100"/>
+    </w:pPr>
+    <w:rPr>
+      <w:sz w:val="21"/>
+    </w:rPr>
+  </w:style>
 </w:styles>
 </file>
 

</xml_diff>

<commit_message>
Feature: Preserve status property in word export template
</commit_message>
<xml_diff>
--- a/pso-docx-ant/src/test/export/cases/tables-lists/word-export-template.docx
+++ b/pso-docx-ant/src/test/export/cases/tables-lists/word-export-template.docx
@@ -1,6 +1,6 @@
 
 <file path=word/document.xml><?xml version="1.0" encoding="utf-8"?>
-<w:document xmlns:wpc="http://schemas.microsoft.com/office/word/2010/wordprocessingCanvas" xmlns:cx="http://schemas.microsoft.com/office/drawing/2014/chartex" xmlns:cx1="http://schemas.microsoft.com/office/drawing/2015/9/8/chartex" xmlns:cx2="http://schemas.microsoft.com/office/drawing/2015/10/21/chartex" xmlns:cx3="http://schemas.microsoft.com/office/drawing/2016/5/9/chartex" xmlns:cx4="http://schemas.microsoft.com/office/drawing/2016/5/10/chartex" xmlns:cx5="http://schemas.microsoft.com/office/drawing/2016/5/11/chartex" xmlns:cx6="http://schemas.microsoft.com/office/drawing/2016/5/12/chartex" xmlns:cx7="http://schemas.microsoft.com/office/drawing/2016/5/13/chartex" xmlns:cx8="http://schemas.microsoft.com/office/drawing/2016/5/14/chartex" xmlns:mc="http://schemas.openxmlformats.org/markup-compatibility/2006" xmlns:aink="http://schemas.microsoft.com/office/drawing/2016/ink" xmlns:am3d="http://schemas.microsoft.com/office/drawing/2017/model3d" xmlns:o="urn:schemas-microsoft-com:office:office" xmlns:oel="http://schemas.microsoft.com/office/2019/extlst" xmlns:r="http://schemas.openxmlformats.org/officeDocument/2006/relationships" xmlns:m="http://schemas.openxmlformats.org/officeDocument/2006/math" xmlns:v="urn:schemas-microsoft-com:vml" xmlns:wp14="http://schemas.microsoft.com/office/word/2010/wordprocessingDrawing" xmlns:wp="http://schemas.openxmlformats.org/drawingml/2006/wordprocessingDrawing" xmlns:w10="urn:schemas-microsoft-com:office:word" xmlns:w="http://schemas.openxmlformats.org/wordprocessingml/2006/main" xmlns:w14="http://schemas.microsoft.com/office/word/2010/wordml" xmlns:w15="http://schemas.microsoft.com/office/word/2012/wordml" xmlns:w16cex="http://schemas.microsoft.com/office/word/2018/wordml/cex" xmlns:w16cid="http://schemas.microsoft.com/office/word/2016/wordml/cid" xmlns:w16="http://schemas.microsoft.com/office/word/2018/wordml" xmlns:w16du="http://schemas.microsoft.com/office/word/2023/wordml/word16du" xmlns:w16sdtdh="http://schemas.microsoft.com/office/word/2020/wordml/sdtdatahash" xmlns:w16se="http://schemas.microsoft.com/office/word/2015/wordml/symex" xmlns:wpg="http://schemas.microsoft.com/office/word/2010/wordprocessingGroup" xmlns:wpi="http://schemas.microsoft.com/office/word/2010/wordprocessingInk" xmlns:wne="http://schemas.microsoft.com/office/word/2006/wordml" xmlns:wps="http://schemas.microsoft.com/office/word/2010/wordprocessingShape" mc:Ignorable="w14 w15 w16se w16cid w16 w16cex w16sdtdh w16du wp14">
+<w:document xmlns:wpc="http://schemas.microsoft.com/office/word/2010/wordprocessingCanvas" xmlns:cx="http://schemas.microsoft.com/office/drawing/2014/chartex" xmlns:cx1="http://schemas.microsoft.com/office/drawing/2015/9/8/chartex" xmlns:cx2="http://schemas.microsoft.com/office/drawing/2015/10/21/chartex" xmlns:cx3="http://schemas.microsoft.com/office/drawing/2016/5/9/chartex" xmlns:cx4="http://schemas.microsoft.com/office/drawing/2016/5/10/chartex" xmlns:cx5="http://schemas.microsoft.com/office/drawing/2016/5/11/chartex" xmlns:cx6="http://schemas.microsoft.com/office/drawing/2016/5/12/chartex" xmlns:cx7="http://schemas.microsoft.com/office/drawing/2016/5/13/chartex" xmlns:cx8="http://schemas.microsoft.com/office/drawing/2016/5/14/chartex" xmlns:mc="http://schemas.openxmlformats.org/markup-compatibility/2006" xmlns:aink="http://schemas.microsoft.com/office/drawing/2016/ink" xmlns:am3d="http://schemas.microsoft.com/office/drawing/2017/model3d" xmlns:o="urn:schemas-microsoft-com:office:office" xmlns:oel="http://schemas.microsoft.com/office/2019/extlst" xmlns:r="http://schemas.openxmlformats.org/officeDocument/2006/relationships" xmlns:m="http://schemas.openxmlformats.org/officeDocument/2006/math" xmlns:v="urn:schemas-microsoft-com:vml" xmlns:wp14="http://schemas.microsoft.com/office/word/2010/wordprocessingDrawing" xmlns:wp="http://schemas.openxmlformats.org/drawingml/2006/wordprocessingDrawing" xmlns:w10="urn:schemas-microsoft-com:office:word" xmlns:w="http://schemas.openxmlformats.org/wordprocessingml/2006/main" xmlns:w14="http://schemas.microsoft.com/office/word/2010/wordml" xmlns:w15="http://schemas.microsoft.com/office/word/2012/wordml" xmlns:w16cex="http://schemas.microsoft.com/office/word/2018/wordml/cex" xmlns:w16cid="http://schemas.microsoft.com/office/word/2016/wordml/cid" xmlns:w16="http://schemas.microsoft.com/office/word/2018/wordml" xmlns:w16du="http://schemas.microsoft.com/office/word/2023/wordml/word16du" xmlns:w16sdtdh="http://schemas.microsoft.com/office/word/2020/wordml/sdtdatahash" xmlns:w16sdtfl="http://schemas.microsoft.com/office/word/2024/wordml/sdtformatlock" xmlns:w16se="http://schemas.microsoft.com/office/word/2015/wordml/symex" xmlns:wpg="http://schemas.microsoft.com/office/word/2010/wordprocessingGroup" xmlns:wpi="http://schemas.microsoft.com/office/word/2010/wordprocessingInk" xmlns:wne="http://schemas.microsoft.com/office/word/2006/wordml" xmlns:wps="http://schemas.microsoft.com/office/word/2010/wordprocessingShape" mc:Ignorable="w14 w15 w16se w16cid w16 w16cex w16sdtdh w16sdtfl w16du wp14">
   <w:body>
     <w:p>
       <w:pPr>
@@ -1961,7 +1961,7 @@
 </file>
 
 <file path=word/endnotes.xml><?xml version="1.0" encoding="utf-8"?>
-<w:endnotes xmlns:wpc="http://schemas.microsoft.com/office/word/2010/wordprocessingCanvas" xmlns:cx="http://schemas.microsoft.com/office/drawing/2014/chartex" xmlns:cx1="http://schemas.microsoft.com/office/drawing/2015/9/8/chartex" xmlns:cx2="http://schemas.microsoft.com/office/drawing/2015/10/21/chartex" xmlns:cx3="http://schemas.microsoft.com/office/drawing/2016/5/9/chartex" xmlns:cx4="http://schemas.microsoft.com/office/drawing/2016/5/10/chartex" xmlns:cx5="http://schemas.microsoft.com/office/drawing/2016/5/11/chartex" xmlns:cx6="http://schemas.microsoft.com/office/drawing/2016/5/12/chartex" xmlns:cx7="http://schemas.microsoft.com/office/drawing/2016/5/13/chartex" xmlns:cx8="http://schemas.microsoft.com/office/drawing/2016/5/14/chartex" xmlns:mc="http://schemas.openxmlformats.org/markup-compatibility/2006" xmlns:aink="http://schemas.microsoft.com/office/drawing/2016/ink" xmlns:am3d="http://schemas.microsoft.com/office/drawing/2017/model3d" xmlns:o="urn:schemas-microsoft-com:office:office" xmlns:oel="http://schemas.microsoft.com/office/2019/extlst" xmlns:r="http://schemas.openxmlformats.org/officeDocument/2006/relationships" xmlns:m="http://schemas.openxmlformats.org/officeDocument/2006/math" xmlns:v="urn:schemas-microsoft-com:vml" xmlns:wp14="http://schemas.microsoft.com/office/word/2010/wordprocessingDrawing" xmlns:wp="http://schemas.openxmlformats.org/drawingml/2006/wordprocessingDrawing" xmlns:w10="urn:schemas-microsoft-com:office:word" xmlns:w="http://schemas.openxmlformats.org/wordprocessingml/2006/main" xmlns:w14="http://schemas.microsoft.com/office/word/2010/wordml" xmlns:w15="http://schemas.microsoft.com/office/word/2012/wordml" xmlns:w16cex="http://schemas.microsoft.com/office/word/2018/wordml/cex" xmlns:w16cid="http://schemas.microsoft.com/office/word/2016/wordml/cid" xmlns:w16="http://schemas.microsoft.com/office/word/2018/wordml" xmlns:w16du="http://schemas.microsoft.com/office/word/2023/wordml/word16du" xmlns:w16sdtdh="http://schemas.microsoft.com/office/word/2020/wordml/sdtdatahash" xmlns:w16se="http://schemas.microsoft.com/office/word/2015/wordml/symex" xmlns:wpg="http://schemas.microsoft.com/office/word/2010/wordprocessingGroup" xmlns:wpi="http://schemas.microsoft.com/office/word/2010/wordprocessingInk" xmlns:wne="http://schemas.microsoft.com/office/word/2006/wordml" xmlns:wps="http://schemas.microsoft.com/office/word/2010/wordprocessingShape" mc:Ignorable="w14 w15 w16se w16cid w16 w16cex w16sdtdh w16du wp14">
+<w:endnotes xmlns:wpc="http://schemas.microsoft.com/office/word/2010/wordprocessingCanvas" xmlns:cx="http://schemas.microsoft.com/office/drawing/2014/chartex" xmlns:cx1="http://schemas.microsoft.com/office/drawing/2015/9/8/chartex" xmlns:cx2="http://schemas.microsoft.com/office/drawing/2015/10/21/chartex" xmlns:cx3="http://schemas.microsoft.com/office/drawing/2016/5/9/chartex" xmlns:cx4="http://schemas.microsoft.com/office/drawing/2016/5/10/chartex" xmlns:cx5="http://schemas.microsoft.com/office/drawing/2016/5/11/chartex" xmlns:cx6="http://schemas.microsoft.com/office/drawing/2016/5/12/chartex" xmlns:cx7="http://schemas.microsoft.com/office/drawing/2016/5/13/chartex" xmlns:cx8="http://schemas.microsoft.com/office/drawing/2016/5/14/chartex" xmlns:mc="http://schemas.openxmlformats.org/markup-compatibility/2006" xmlns:aink="http://schemas.microsoft.com/office/drawing/2016/ink" xmlns:am3d="http://schemas.microsoft.com/office/drawing/2017/model3d" xmlns:o="urn:schemas-microsoft-com:office:office" xmlns:oel="http://schemas.microsoft.com/office/2019/extlst" xmlns:r="http://schemas.openxmlformats.org/officeDocument/2006/relationships" xmlns:m="http://schemas.openxmlformats.org/officeDocument/2006/math" xmlns:v="urn:schemas-microsoft-com:vml" xmlns:wp14="http://schemas.microsoft.com/office/word/2010/wordprocessingDrawing" xmlns:wp="http://schemas.openxmlformats.org/drawingml/2006/wordprocessingDrawing" xmlns:w10="urn:schemas-microsoft-com:office:word" xmlns:w="http://schemas.openxmlformats.org/wordprocessingml/2006/main" xmlns:w14="http://schemas.microsoft.com/office/word/2010/wordml" xmlns:w15="http://schemas.microsoft.com/office/word/2012/wordml" xmlns:w16cex="http://schemas.microsoft.com/office/word/2018/wordml/cex" xmlns:w16cid="http://schemas.microsoft.com/office/word/2016/wordml/cid" xmlns:w16="http://schemas.microsoft.com/office/word/2018/wordml" xmlns:w16du="http://schemas.microsoft.com/office/word/2023/wordml/word16du" xmlns:w16sdtdh="http://schemas.microsoft.com/office/word/2020/wordml/sdtdatahash" xmlns:w16sdtfl="http://schemas.microsoft.com/office/word/2024/wordml/sdtformatlock" xmlns:w16se="http://schemas.microsoft.com/office/word/2015/wordml/symex" xmlns:wpg="http://schemas.microsoft.com/office/word/2010/wordprocessingGroup" xmlns:wpi="http://schemas.microsoft.com/office/word/2010/wordprocessingInk" xmlns:wne="http://schemas.microsoft.com/office/word/2006/wordml" xmlns:wps="http://schemas.microsoft.com/office/word/2010/wordprocessingShape" mc:Ignorable="w14 w15 w16se w16cid w16 w16cex w16sdtdh w16sdtfl w16du wp14">
   <w:endnote w:type="separator" w:id="-1">
     <w:p>
       <w:pPr>
@@ -2011,7 +2011,7 @@
 </file>
 
 <file path=word/footer1.xml><?xml version="1.0" encoding="utf-8"?>
-<w:ftr xmlns:wpc="http://schemas.microsoft.com/office/word/2010/wordprocessingCanvas" xmlns:cx="http://schemas.microsoft.com/office/drawing/2014/chartex" xmlns:cx1="http://schemas.microsoft.com/office/drawing/2015/9/8/chartex" xmlns:cx2="http://schemas.microsoft.com/office/drawing/2015/10/21/chartex" xmlns:cx3="http://schemas.microsoft.com/office/drawing/2016/5/9/chartex" xmlns:cx4="http://schemas.microsoft.com/office/drawing/2016/5/10/chartex" xmlns:cx5="http://schemas.microsoft.com/office/drawing/2016/5/11/chartex" xmlns:cx6="http://schemas.microsoft.com/office/drawing/2016/5/12/chartex" xmlns:cx7="http://schemas.microsoft.com/office/drawing/2016/5/13/chartex" xmlns:cx8="http://schemas.microsoft.com/office/drawing/2016/5/14/chartex" xmlns:mc="http://schemas.openxmlformats.org/markup-compatibility/2006" xmlns:aink="http://schemas.microsoft.com/office/drawing/2016/ink" xmlns:am3d="http://schemas.microsoft.com/office/drawing/2017/model3d" xmlns:o="urn:schemas-microsoft-com:office:office" xmlns:oel="http://schemas.microsoft.com/office/2019/extlst" xmlns:r="http://schemas.openxmlformats.org/officeDocument/2006/relationships" xmlns:m="http://schemas.openxmlformats.org/officeDocument/2006/math" xmlns:v="urn:schemas-microsoft-com:vml" xmlns:wp14="http://schemas.microsoft.com/office/word/2010/wordprocessingDrawing" xmlns:wp="http://schemas.openxmlformats.org/drawingml/2006/wordprocessingDrawing" xmlns:w10="urn:schemas-microsoft-com:office:word" xmlns:w="http://schemas.openxmlformats.org/wordprocessingml/2006/main" xmlns:w14="http://schemas.microsoft.com/office/word/2010/wordml" xmlns:w15="http://schemas.microsoft.com/office/word/2012/wordml" xmlns:w16cex="http://schemas.microsoft.com/office/word/2018/wordml/cex" xmlns:w16cid="http://schemas.microsoft.com/office/word/2016/wordml/cid" xmlns:w16="http://schemas.microsoft.com/office/word/2018/wordml" xmlns:w16du="http://schemas.microsoft.com/office/word/2023/wordml/word16du" xmlns:w16sdtdh="http://schemas.microsoft.com/office/word/2020/wordml/sdtdatahash" xmlns:w16se="http://schemas.microsoft.com/office/word/2015/wordml/symex" xmlns:wpg="http://schemas.microsoft.com/office/word/2010/wordprocessingGroup" xmlns:wpi="http://schemas.microsoft.com/office/word/2010/wordprocessingInk" xmlns:wne="http://schemas.microsoft.com/office/word/2006/wordml" xmlns:wps="http://schemas.microsoft.com/office/word/2010/wordprocessingShape" mc:Ignorable="w14 w15 w16se w16cid w16 w16cex w16sdtdh w16du wp14">
+<w:ftr xmlns:wpc="http://schemas.microsoft.com/office/word/2010/wordprocessingCanvas" xmlns:cx="http://schemas.microsoft.com/office/drawing/2014/chartex" xmlns:cx1="http://schemas.microsoft.com/office/drawing/2015/9/8/chartex" xmlns:cx2="http://schemas.microsoft.com/office/drawing/2015/10/21/chartex" xmlns:cx3="http://schemas.microsoft.com/office/drawing/2016/5/9/chartex" xmlns:cx4="http://schemas.microsoft.com/office/drawing/2016/5/10/chartex" xmlns:cx5="http://schemas.microsoft.com/office/drawing/2016/5/11/chartex" xmlns:cx6="http://schemas.microsoft.com/office/drawing/2016/5/12/chartex" xmlns:cx7="http://schemas.microsoft.com/office/drawing/2016/5/13/chartex" xmlns:cx8="http://schemas.microsoft.com/office/drawing/2016/5/14/chartex" xmlns:mc="http://schemas.openxmlformats.org/markup-compatibility/2006" xmlns:aink="http://schemas.microsoft.com/office/drawing/2016/ink" xmlns:am3d="http://schemas.microsoft.com/office/drawing/2017/model3d" xmlns:o="urn:schemas-microsoft-com:office:office" xmlns:oel="http://schemas.microsoft.com/office/2019/extlst" xmlns:r="http://schemas.openxmlformats.org/officeDocument/2006/relationships" xmlns:m="http://schemas.openxmlformats.org/officeDocument/2006/math" xmlns:v="urn:schemas-microsoft-com:vml" xmlns:wp14="http://schemas.microsoft.com/office/word/2010/wordprocessingDrawing" xmlns:wp="http://schemas.openxmlformats.org/drawingml/2006/wordprocessingDrawing" xmlns:w10="urn:schemas-microsoft-com:office:word" xmlns:w="http://schemas.openxmlformats.org/wordprocessingml/2006/main" xmlns:w14="http://schemas.microsoft.com/office/word/2010/wordml" xmlns:w15="http://schemas.microsoft.com/office/word/2012/wordml" xmlns:w16cex="http://schemas.microsoft.com/office/word/2018/wordml/cex" xmlns:w16cid="http://schemas.microsoft.com/office/word/2016/wordml/cid" xmlns:w16="http://schemas.microsoft.com/office/word/2018/wordml" xmlns:w16du="http://schemas.microsoft.com/office/word/2023/wordml/word16du" xmlns:w16sdtdh="http://schemas.microsoft.com/office/word/2020/wordml/sdtdatahash" xmlns:w16sdtfl="http://schemas.microsoft.com/office/word/2024/wordml/sdtformatlock" xmlns:w16se="http://schemas.microsoft.com/office/word/2015/wordml/symex" xmlns:wpg="http://schemas.microsoft.com/office/word/2010/wordprocessingGroup" xmlns:wpi="http://schemas.microsoft.com/office/word/2010/wordprocessingInk" xmlns:wne="http://schemas.microsoft.com/office/word/2006/wordml" xmlns:wps="http://schemas.microsoft.com/office/word/2010/wordprocessingShape" mc:Ignorable="w14 w15 w16se w16cid w16 w16cex w16sdtdh w16sdtfl w16du wp14">
   <w:sdt>
     <w:sdtPr>
       <w:id w:val="-417174261"/>
@@ -2088,7 +2088,7 @@
 </file>
 
 <file path=word/footnotes.xml><?xml version="1.0" encoding="utf-8"?>
-<w:footnotes xmlns:wpc="http://schemas.microsoft.com/office/word/2010/wordprocessingCanvas" xmlns:cx="http://schemas.microsoft.com/office/drawing/2014/chartex" xmlns:cx1="http://schemas.microsoft.com/office/drawing/2015/9/8/chartex" xmlns:cx2="http://schemas.microsoft.com/office/drawing/2015/10/21/chartex" xmlns:cx3="http://schemas.microsoft.com/office/drawing/2016/5/9/chartex" xmlns:cx4="http://schemas.microsoft.com/office/drawing/2016/5/10/chartex" xmlns:cx5="http://schemas.microsoft.com/office/drawing/2016/5/11/chartex" xmlns:cx6="http://schemas.microsoft.com/office/drawing/2016/5/12/chartex" xmlns:cx7="http://schemas.microsoft.com/office/drawing/2016/5/13/chartex" xmlns:cx8="http://schemas.microsoft.com/office/drawing/2016/5/14/chartex" xmlns:mc="http://schemas.openxmlformats.org/markup-compatibility/2006" xmlns:aink="http://schemas.microsoft.com/office/drawing/2016/ink" xmlns:am3d="http://schemas.microsoft.com/office/drawing/2017/model3d" xmlns:o="urn:schemas-microsoft-com:office:office" xmlns:oel="http://schemas.microsoft.com/office/2019/extlst" xmlns:r="http://schemas.openxmlformats.org/officeDocument/2006/relationships" xmlns:m="http://schemas.openxmlformats.org/officeDocument/2006/math" xmlns:v="urn:schemas-microsoft-com:vml" xmlns:wp14="http://schemas.microsoft.com/office/word/2010/wordprocessingDrawing" xmlns:wp="http://schemas.openxmlformats.org/drawingml/2006/wordprocessingDrawing" xmlns:w10="urn:schemas-microsoft-com:office:word" xmlns:w="http://schemas.openxmlformats.org/wordprocessingml/2006/main" xmlns:w14="http://schemas.microsoft.com/office/word/2010/wordml" xmlns:w15="http://schemas.microsoft.com/office/word/2012/wordml" xmlns:w16cex="http://schemas.microsoft.com/office/word/2018/wordml/cex" xmlns:w16cid="http://schemas.microsoft.com/office/word/2016/wordml/cid" xmlns:w16="http://schemas.microsoft.com/office/word/2018/wordml" xmlns:w16du="http://schemas.microsoft.com/office/word/2023/wordml/word16du" xmlns:w16sdtdh="http://schemas.microsoft.com/office/word/2020/wordml/sdtdatahash" xmlns:w16se="http://schemas.microsoft.com/office/word/2015/wordml/symex" xmlns:wpg="http://schemas.microsoft.com/office/word/2010/wordprocessingGroup" xmlns:wpi="http://schemas.microsoft.com/office/word/2010/wordprocessingInk" xmlns:wne="http://schemas.microsoft.com/office/word/2006/wordml" xmlns:wps="http://schemas.microsoft.com/office/word/2010/wordprocessingShape" mc:Ignorable="w14 w15 w16se w16cid w16 w16cex w16sdtdh w16du wp14">
+<w:footnotes xmlns:wpc="http://schemas.microsoft.com/office/word/2010/wordprocessingCanvas" xmlns:cx="http://schemas.microsoft.com/office/drawing/2014/chartex" xmlns:cx1="http://schemas.microsoft.com/office/drawing/2015/9/8/chartex" xmlns:cx2="http://schemas.microsoft.com/office/drawing/2015/10/21/chartex" xmlns:cx3="http://schemas.microsoft.com/office/drawing/2016/5/9/chartex" xmlns:cx4="http://schemas.microsoft.com/office/drawing/2016/5/10/chartex" xmlns:cx5="http://schemas.microsoft.com/office/drawing/2016/5/11/chartex" xmlns:cx6="http://schemas.microsoft.com/office/drawing/2016/5/12/chartex" xmlns:cx7="http://schemas.microsoft.com/office/drawing/2016/5/13/chartex" xmlns:cx8="http://schemas.microsoft.com/office/drawing/2016/5/14/chartex" xmlns:mc="http://schemas.openxmlformats.org/markup-compatibility/2006" xmlns:aink="http://schemas.microsoft.com/office/drawing/2016/ink" xmlns:am3d="http://schemas.microsoft.com/office/drawing/2017/model3d" xmlns:o="urn:schemas-microsoft-com:office:office" xmlns:oel="http://schemas.microsoft.com/office/2019/extlst" xmlns:r="http://schemas.openxmlformats.org/officeDocument/2006/relationships" xmlns:m="http://schemas.openxmlformats.org/officeDocument/2006/math" xmlns:v="urn:schemas-microsoft-com:vml" xmlns:wp14="http://schemas.microsoft.com/office/word/2010/wordprocessingDrawing" xmlns:wp="http://schemas.openxmlformats.org/drawingml/2006/wordprocessingDrawing" xmlns:w10="urn:schemas-microsoft-com:office:word" xmlns:w="http://schemas.openxmlformats.org/wordprocessingml/2006/main" xmlns:w14="http://schemas.microsoft.com/office/word/2010/wordml" xmlns:w15="http://schemas.microsoft.com/office/word/2012/wordml" xmlns:w16cex="http://schemas.microsoft.com/office/word/2018/wordml/cex" xmlns:w16cid="http://schemas.microsoft.com/office/word/2016/wordml/cid" xmlns:w16="http://schemas.microsoft.com/office/word/2018/wordml" xmlns:w16du="http://schemas.microsoft.com/office/word/2023/wordml/word16du" xmlns:w16sdtdh="http://schemas.microsoft.com/office/word/2020/wordml/sdtdatahash" xmlns:w16sdtfl="http://schemas.microsoft.com/office/word/2024/wordml/sdtformatlock" xmlns:w16se="http://schemas.microsoft.com/office/word/2015/wordml/symex" xmlns:wpg="http://schemas.microsoft.com/office/word/2010/wordprocessingGroup" xmlns:wpi="http://schemas.microsoft.com/office/word/2010/wordprocessingInk" xmlns:wne="http://schemas.microsoft.com/office/word/2006/wordml" xmlns:wps="http://schemas.microsoft.com/office/word/2010/wordprocessingShape" mc:Ignorable="w14 w15 w16se w16cid w16 w16cex w16sdtdh w16sdtfl w16du wp14">
   <w:footnote w:type="separator" w:id="-1">
     <w:p>
       <w:pPr>
@@ -2138,7 +2138,7 @@
 </file>
 
 <file path=word/header1.xml><?xml version="1.0" encoding="utf-8"?>
-<w:hdr xmlns:wpc="http://schemas.microsoft.com/office/word/2010/wordprocessingCanvas" xmlns:cx="http://schemas.microsoft.com/office/drawing/2014/chartex" xmlns:cx1="http://schemas.microsoft.com/office/drawing/2015/9/8/chartex" xmlns:cx2="http://schemas.microsoft.com/office/drawing/2015/10/21/chartex" xmlns:cx3="http://schemas.microsoft.com/office/drawing/2016/5/9/chartex" xmlns:cx4="http://schemas.microsoft.com/office/drawing/2016/5/10/chartex" xmlns:cx5="http://schemas.microsoft.com/office/drawing/2016/5/11/chartex" xmlns:cx6="http://schemas.microsoft.com/office/drawing/2016/5/12/chartex" xmlns:cx7="http://schemas.microsoft.com/office/drawing/2016/5/13/chartex" xmlns:cx8="http://schemas.microsoft.com/office/drawing/2016/5/14/chartex" xmlns:mc="http://schemas.openxmlformats.org/markup-compatibility/2006" xmlns:aink="http://schemas.microsoft.com/office/drawing/2016/ink" xmlns:am3d="http://schemas.microsoft.com/office/drawing/2017/model3d" xmlns:o="urn:schemas-microsoft-com:office:office" xmlns:oel="http://schemas.microsoft.com/office/2019/extlst" xmlns:r="http://schemas.openxmlformats.org/officeDocument/2006/relationships" xmlns:m="http://schemas.openxmlformats.org/officeDocument/2006/math" xmlns:v="urn:schemas-microsoft-com:vml" xmlns:wp14="http://schemas.microsoft.com/office/word/2010/wordprocessingDrawing" xmlns:wp="http://schemas.openxmlformats.org/drawingml/2006/wordprocessingDrawing" xmlns:w10="urn:schemas-microsoft-com:office:word" xmlns:w="http://schemas.openxmlformats.org/wordprocessingml/2006/main" xmlns:w14="http://schemas.microsoft.com/office/word/2010/wordml" xmlns:w15="http://schemas.microsoft.com/office/word/2012/wordml" xmlns:w16cex="http://schemas.microsoft.com/office/word/2018/wordml/cex" xmlns:w16cid="http://schemas.microsoft.com/office/word/2016/wordml/cid" xmlns:w16="http://schemas.microsoft.com/office/word/2018/wordml" xmlns:w16du="http://schemas.microsoft.com/office/word/2023/wordml/word16du" xmlns:w16sdtdh="http://schemas.microsoft.com/office/word/2020/wordml/sdtdatahash" xmlns:w16se="http://schemas.microsoft.com/office/word/2015/wordml/symex" xmlns:wpg="http://schemas.microsoft.com/office/word/2010/wordprocessingGroup" xmlns:wpi="http://schemas.microsoft.com/office/word/2010/wordprocessingInk" xmlns:wne="http://schemas.microsoft.com/office/word/2006/wordml" xmlns:wps="http://schemas.microsoft.com/office/word/2010/wordprocessingShape" mc:Ignorable="w14 w15 w16se w16cid w16 w16cex w16sdtdh w16du wp14">
+<w:hdr xmlns:wpc="http://schemas.microsoft.com/office/word/2010/wordprocessingCanvas" xmlns:cx="http://schemas.microsoft.com/office/drawing/2014/chartex" xmlns:cx1="http://schemas.microsoft.com/office/drawing/2015/9/8/chartex" xmlns:cx2="http://schemas.microsoft.com/office/drawing/2015/10/21/chartex" xmlns:cx3="http://schemas.microsoft.com/office/drawing/2016/5/9/chartex" xmlns:cx4="http://schemas.microsoft.com/office/drawing/2016/5/10/chartex" xmlns:cx5="http://schemas.microsoft.com/office/drawing/2016/5/11/chartex" xmlns:cx6="http://schemas.microsoft.com/office/drawing/2016/5/12/chartex" xmlns:cx7="http://schemas.microsoft.com/office/drawing/2016/5/13/chartex" xmlns:cx8="http://schemas.microsoft.com/office/drawing/2016/5/14/chartex" xmlns:mc="http://schemas.openxmlformats.org/markup-compatibility/2006" xmlns:aink="http://schemas.microsoft.com/office/drawing/2016/ink" xmlns:am3d="http://schemas.microsoft.com/office/drawing/2017/model3d" xmlns:o="urn:schemas-microsoft-com:office:office" xmlns:oel="http://schemas.microsoft.com/office/2019/extlst" xmlns:r="http://schemas.openxmlformats.org/officeDocument/2006/relationships" xmlns:m="http://schemas.openxmlformats.org/officeDocument/2006/math" xmlns:v="urn:schemas-microsoft-com:vml" xmlns:wp14="http://schemas.microsoft.com/office/word/2010/wordprocessingDrawing" xmlns:wp="http://schemas.openxmlformats.org/drawingml/2006/wordprocessingDrawing" xmlns:w10="urn:schemas-microsoft-com:office:word" xmlns:w="http://schemas.openxmlformats.org/wordprocessingml/2006/main" xmlns:w14="http://schemas.microsoft.com/office/word/2010/wordml" xmlns:w15="http://schemas.microsoft.com/office/word/2012/wordml" xmlns:w16cex="http://schemas.microsoft.com/office/word/2018/wordml/cex" xmlns:w16cid="http://schemas.microsoft.com/office/word/2016/wordml/cid" xmlns:w16="http://schemas.microsoft.com/office/word/2018/wordml" xmlns:w16du="http://schemas.microsoft.com/office/word/2023/wordml/word16du" xmlns:w16sdtdh="http://schemas.microsoft.com/office/word/2020/wordml/sdtdatahash" xmlns:w16sdtfl="http://schemas.microsoft.com/office/word/2024/wordml/sdtformatlock" xmlns:w16se="http://schemas.microsoft.com/office/word/2015/wordml/symex" xmlns:wpg="http://schemas.microsoft.com/office/word/2010/wordprocessingGroup" xmlns:wpi="http://schemas.microsoft.com/office/word/2010/wordprocessingInk" xmlns:wne="http://schemas.microsoft.com/office/word/2006/wordml" xmlns:wps="http://schemas.microsoft.com/office/word/2010/wordprocessingShape" mc:Ignorable="w14 w15 w16se w16cid w16 w16cex w16sdtdh w16sdtfl w16du wp14">
   <w:p>
     <w:pPr>
       <w:pStyle w:val="Header"/>
@@ -2176,7 +2176,7 @@
 </file>
 
 <file path=word/header2.xml><?xml version="1.0" encoding="utf-8"?>
-<w:hdr xmlns:wpc="http://schemas.microsoft.com/office/word/2010/wordprocessingCanvas" xmlns:cx="http://schemas.microsoft.com/office/drawing/2014/chartex" xmlns:cx1="http://schemas.microsoft.com/office/drawing/2015/9/8/chartex" xmlns:cx2="http://schemas.microsoft.com/office/drawing/2015/10/21/chartex" xmlns:cx3="http://schemas.microsoft.com/office/drawing/2016/5/9/chartex" xmlns:cx4="http://schemas.microsoft.com/office/drawing/2016/5/10/chartex" xmlns:cx5="http://schemas.microsoft.com/office/drawing/2016/5/11/chartex" xmlns:cx6="http://schemas.microsoft.com/office/drawing/2016/5/12/chartex" xmlns:cx7="http://schemas.microsoft.com/office/drawing/2016/5/13/chartex" xmlns:cx8="http://schemas.microsoft.com/office/drawing/2016/5/14/chartex" xmlns:mc="http://schemas.openxmlformats.org/markup-compatibility/2006" xmlns:aink="http://schemas.microsoft.com/office/drawing/2016/ink" xmlns:am3d="http://schemas.microsoft.com/office/drawing/2017/model3d" xmlns:o="urn:schemas-microsoft-com:office:office" xmlns:oel="http://schemas.microsoft.com/office/2019/extlst" xmlns:r="http://schemas.openxmlformats.org/officeDocument/2006/relationships" xmlns:m="http://schemas.openxmlformats.org/officeDocument/2006/math" xmlns:v="urn:schemas-microsoft-com:vml" xmlns:wp14="http://schemas.microsoft.com/office/word/2010/wordprocessingDrawing" xmlns:wp="http://schemas.openxmlformats.org/drawingml/2006/wordprocessingDrawing" xmlns:w10="urn:schemas-microsoft-com:office:word" xmlns:w="http://schemas.openxmlformats.org/wordprocessingml/2006/main" xmlns:w14="http://schemas.microsoft.com/office/word/2010/wordml" xmlns:w15="http://schemas.microsoft.com/office/word/2012/wordml" xmlns:w16cex="http://schemas.microsoft.com/office/word/2018/wordml/cex" xmlns:w16cid="http://schemas.microsoft.com/office/word/2016/wordml/cid" xmlns:w16="http://schemas.microsoft.com/office/word/2018/wordml" xmlns:w16du="http://schemas.microsoft.com/office/word/2023/wordml/word16du" xmlns:w16sdtdh="http://schemas.microsoft.com/office/word/2020/wordml/sdtdatahash" xmlns:w16se="http://schemas.microsoft.com/office/word/2015/wordml/symex" xmlns:wpg="http://schemas.microsoft.com/office/word/2010/wordprocessingGroup" xmlns:wpi="http://schemas.microsoft.com/office/word/2010/wordprocessingInk" xmlns:wne="http://schemas.microsoft.com/office/word/2006/wordml" xmlns:wps="http://schemas.microsoft.com/office/word/2010/wordprocessingShape" mc:Ignorable="w14 w15 w16se w16cid w16 w16cex w16sdtdh w16du wp14">
+<w:hdr xmlns:wpc="http://schemas.microsoft.com/office/word/2010/wordprocessingCanvas" xmlns:cx="http://schemas.microsoft.com/office/drawing/2014/chartex" xmlns:cx1="http://schemas.microsoft.com/office/drawing/2015/9/8/chartex" xmlns:cx2="http://schemas.microsoft.com/office/drawing/2015/10/21/chartex" xmlns:cx3="http://schemas.microsoft.com/office/drawing/2016/5/9/chartex" xmlns:cx4="http://schemas.microsoft.com/office/drawing/2016/5/10/chartex" xmlns:cx5="http://schemas.microsoft.com/office/drawing/2016/5/11/chartex" xmlns:cx6="http://schemas.microsoft.com/office/drawing/2016/5/12/chartex" xmlns:cx7="http://schemas.microsoft.com/office/drawing/2016/5/13/chartex" xmlns:cx8="http://schemas.microsoft.com/office/drawing/2016/5/14/chartex" xmlns:mc="http://schemas.openxmlformats.org/markup-compatibility/2006" xmlns:aink="http://schemas.microsoft.com/office/drawing/2016/ink" xmlns:am3d="http://schemas.microsoft.com/office/drawing/2017/model3d" xmlns:o="urn:schemas-microsoft-com:office:office" xmlns:oel="http://schemas.microsoft.com/office/2019/extlst" xmlns:r="http://schemas.openxmlformats.org/officeDocument/2006/relationships" xmlns:m="http://schemas.openxmlformats.org/officeDocument/2006/math" xmlns:v="urn:schemas-microsoft-com:vml" xmlns:wp14="http://schemas.microsoft.com/office/word/2010/wordprocessingDrawing" xmlns:wp="http://schemas.openxmlformats.org/drawingml/2006/wordprocessingDrawing" xmlns:w10="urn:schemas-microsoft-com:office:word" xmlns:w="http://schemas.openxmlformats.org/wordprocessingml/2006/main" xmlns:w14="http://schemas.microsoft.com/office/word/2010/wordml" xmlns:w15="http://schemas.microsoft.com/office/word/2012/wordml" xmlns:w16cex="http://schemas.microsoft.com/office/word/2018/wordml/cex" xmlns:w16cid="http://schemas.microsoft.com/office/word/2016/wordml/cid" xmlns:w16="http://schemas.microsoft.com/office/word/2018/wordml" xmlns:w16du="http://schemas.microsoft.com/office/word/2023/wordml/word16du" xmlns:w16sdtdh="http://schemas.microsoft.com/office/word/2020/wordml/sdtdatahash" xmlns:w16sdtfl="http://schemas.microsoft.com/office/word/2024/wordml/sdtformatlock" xmlns:w16se="http://schemas.microsoft.com/office/word/2015/wordml/symex" xmlns:wpg="http://schemas.microsoft.com/office/word/2010/wordprocessingGroup" xmlns:wpi="http://schemas.microsoft.com/office/word/2010/wordprocessingInk" xmlns:wne="http://schemas.microsoft.com/office/word/2006/wordml" xmlns:wps="http://schemas.microsoft.com/office/word/2010/wordprocessingShape" mc:Ignorable="w14 w15 w16se w16cid w16 w16cex w16sdtdh w16sdtfl w16du wp14">
   <w:p>
     <w:pPr>
       <w:pStyle w:val="Header"/>
@@ -2256,7 +2256,7 @@
 </file>
 
 <file path=word/numbering.xml><?xml version="1.0" encoding="utf-8"?>
-<w:numbering xmlns:wpc="http://schemas.microsoft.com/office/word/2010/wordprocessingCanvas" xmlns:cx="http://schemas.microsoft.com/office/drawing/2014/chartex" xmlns:cx1="http://schemas.microsoft.com/office/drawing/2015/9/8/chartex" xmlns:cx2="http://schemas.microsoft.com/office/drawing/2015/10/21/chartex" xmlns:cx3="http://schemas.microsoft.com/office/drawing/2016/5/9/chartex" xmlns:cx4="http://schemas.microsoft.com/office/drawing/2016/5/10/chartex" xmlns:cx5="http://schemas.microsoft.com/office/drawing/2016/5/11/chartex" xmlns:cx6="http://schemas.microsoft.com/office/drawing/2016/5/12/chartex" xmlns:cx7="http://schemas.microsoft.com/office/drawing/2016/5/13/chartex" xmlns:cx8="http://schemas.microsoft.com/office/drawing/2016/5/14/chartex" xmlns:mc="http://schemas.openxmlformats.org/markup-compatibility/2006" xmlns:aink="http://schemas.microsoft.com/office/drawing/2016/ink" xmlns:am3d="http://schemas.microsoft.com/office/drawing/2017/model3d" xmlns:o="urn:schemas-microsoft-com:office:office" xmlns:oel="http://schemas.microsoft.com/office/2019/extlst" xmlns:r="http://schemas.openxmlformats.org/officeDocument/2006/relationships" xmlns:m="http://schemas.openxmlformats.org/officeDocument/2006/math" xmlns:v="urn:schemas-microsoft-com:vml" xmlns:wp14="http://schemas.microsoft.com/office/word/2010/wordprocessingDrawing" xmlns:wp="http://schemas.openxmlformats.org/drawingml/2006/wordprocessingDrawing" xmlns:w10="urn:schemas-microsoft-com:office:word" xmlns:w="http://schemas.openxmlformats.org/wordprocessingml/2006/main" xmlns:w14="http://schemas.microsoft.com/office/word/2010/wordml" xmlns:w15="http://schemas.microsoft.com/office/word/2012/wordml" xmlns:w16cex="http://schemas.microsoft.com/office/word/2018/wordml/cex" xmlns:w16cid="http://schemas.microsoft.com/office/word/2016/wordml/cid" xmlns:w16="http://schemas.microsoft.com/office/word/2018/wordml" xmlns:w16du="http://schemas.microsoft.com/office/word/2023/wordml/word16du" xmlns:w16sdtdh="http://schemas.microsoft.com/office/word/2020/wordml/sdtdatahash" xmlns:w16se="http://schemas.microsoft.com/office/word/2015/wordml/symex" xmlns:wpg="http://schemas.microsoft.com/office/word/2010/wordprocessingGroup" xmlns:wpi="http://schemas.microsoft.com/office/word/2010/wordprocessingInk" xmlns:wne="http://schemas.microsoft.com/office/word/2006/wordml" xmlns:wps="http://schemas.microsoft.com/office/word/2010/wordprocessingShape" mc:Ignorable="w14 w15 w16se w16cid w16 w16cex w16sdtdh w16du wp14">
+<w:numbering xmlns:wpc="http://schemas.microsoft.com/office/word/2010/wordprocessingCanvas" xmlns:cx="http://schemas.microsoft.com/office/drawing/2014/chartex" xmlns:cx1="http://schemas.microsoft.com/office/drawing/2015/9/8/chartex" xmlns:cx2="http://schemas.microsoft.com/office/drawing/2015/10/21/chartex" xmlns:cx3="http://schemas.microsoft.com/office/drawing/2016/5/9/chartex" xmlns:cx4="http://schemas.microsoft.com/office/drawing/2016/5/10/chartex" xmlns:cx5="http://schemas.microsoft.com/office/drawing/2016/5/11/chartex" xmlns:cx6="http://schemas.microsoft.com/office/drawing/2016/5/12/chartex" xmlns:cx7="http://schemas.microsoft.com/office/drawing/2016/5/13/chartex" xmlns:cx8="http://schemas.microsoft.com/office/drawing/2016/5/14/chartex" xmlns:mc="http://schemas.openxmlformats.org/markup-compatibility/2006" xmlns:aink="http://schemas.microsoft.com/office/drawing/2016/ink" xmlns:am3d="http://schemas.microsoft.com/office/drawing/2017/model3d" xmlns:o="urn:schemas-microsoft-com:office:office" xmlns:oel="http://schemas.microsoft.com/office/2019/extlst" xmlns:r="http://schemas.openxmlformats.org/officeDocument/2006/relationships" xmlns:m="http://schemas.openxmlformats.org/officeDocument/2006/math" xmlns:v="urn:schemas-microsoft-com:vml" xmlns:wp14="http://schemas.microsoft.com/office/word/2010/wordprocessingDrawing" xmlns:wp="http://schemas.openxmlformats.org/drawingml/2006/wordprocessingDrawing" xmlns:w10="urn:schemas-microsoft-com:office:word" xmlns:w="http://schemas.openxmlformats.org/wordprocessingml/2006/main" xmlns:w14="http://schemas.microsoft.com/office/word/2010/wordml" xmlns:w15="http://schemas.microsoft.com/office/word/2012/wordml" xmlns:w16cex="http://schemas.microsoft.com/office/word/2018/wordml/cex" xmlns:w16cid="http://schemas.microsoft.com/office/word/2016/wordml/cid" xmlns:w16="http://schemas.microsoft.com/office/word/2018/wordml" xmlns:w16du="http://schemas.microsoft.com/office/word/2023/wordml/word16du" xmlns:w16sdtdh="http://schemas.microsoft.com/office/word/2020/wordml/sdtdatahash" xmlns:w16sdtfl="http://schemas.microsoft.com/office/word/2024/wordml/sdtformatlock" xmlns:w16se="http://schemas.microsoft.com/office/word/2015/wordml/symex" xmlns:wpg="http://schemas.microsoft.com/office/word/2010/wordprocessingGroup" xmlns:wpi="http://schemas.microsoft.com/office/word/2010/wordprocessingInk" xmlns:wne="http://schemas.microsoft.com/office/word/2006/wordml" xmlns:wps="http://schemas.microsoft.com/office/word/2010/wordprocessingShape" mc:Ignorable="w14 w15 w16se w16cid w16 w16cex w16sdtdh w16sdtfl w16du wp14">
   <w:abstractNum w:abstractNumId="0" w15:restartNumberingAfterBreak="0">
     <w:nsid w:val="FFFFFF7C"/>
     <w:multiLevelType w:val="singleLevel"/>
@@ -3576,7 +3576,7 @@
 </file>
 
 <file path=word/styles.xml><?xml version="1.0" encoding="utf-8"?>
-<w:styles xmlns:mc="http://schemas.openxmlformats.org/markup-compatibility/2006" xmlns:r="http://schemas.openxmlformats.org/officeDocument/2006/relationships" xmlns:w="http://schemas.openxmlformats.org/wordprocessingml/2006/main" xmlns:w14="http://schemas.microsoft.com/office/word/2010/wordml" xmlns:w15="http://schemas.microsoft.com/office/word/2012/wordml" xmlns:w16cex="http://schemas.microsoft.com/office/word/2018/wordml/cex" xmlns:w16cid="http://schemas.microsoft.com/office/word/2016/wordml/cid" xmlns:w16="http://schemas.microsoft.com/office/word/2018/wordml" xmlns:w16du="http://schemas.microsoft.com/office/word/2023/wordml/word16du" xmlns:w16sdtdh="http://schemas.microsoft.com/office/word/2020/wordml/sdtdatahash" xmlns:w16se="http://schemas.microsoft.com/office/word/2015/wordml/symex" mc:Ignorable="w14 w15 w16se w16cid w16 w16cex w16sdtdh w16du">
+<w:styles xmlns:mc="http://schemas.openxmlformats.org/markup-compatibility/2006" xmlns:r="http://schemas.openxmlformats.org/officeDocument/2006/relationships" xmlns:w="http://schemas.openxmlformats.org/wordprocessingml/2006/main" xmlns:w14="http://schemas.microsoft.com/office/word/2010/wordml" xmlns:w15="http://schemas.microsoft.com/office/word/2012/wordml" xmlns:w16cex="http://schemas.microsoft.com/office/word/2018/wordml/cex" xmlns:w16cid="http://schemas.microsoft.com/office/word/2016/wordml/cid" xmlns:w16="http://schemas.microsoft.com/office/word/2018/wordml" xmlns:w16du="http://schemas.microsoft.com/office/word/2023/wordml/word16du" xmlns:w16sdtdh="http://schemas.microsoft.com/office/word/2020/wordml/sdtdatahash" xmlns:w16sdtfl="http://schemas.microsoft.com/office/word/2024/wordml/sdtformatlock" xmlns:w16se="http://schemas.microsoft.com/office/word/2015/wordml/symex" mc:Ignorable="w14 w15 w16se w16cid w16 w16cex w16sdtdh w16sdtfl w16du">
   <w:docDefaults>
     <w:rPrDefault>
       <w:rPr>

</xml_diff>